<commit_message>
Doplněn odkaz na GitHub
</commit_message>
<xml_diff>
--- a/dokumentace.docx
+++ b/dokumentace.docx
@@ -2,7 +2,578 @@
 <file path=word/document.xml><?xml version="1.0" encoding="utf-8"?>
 <w:document xmlns:wpc="http://schemas.microsoft.com/office/word/2010/wordprocessingCanvas" xmlns:cx="http://schemas.microsoft.com/office/drawing/2014/chartex" xmlns:cx1="http://schemas.microsoft.com/office/drawing/2015/9/8/chartex" xmlns:cx2="http://schemas.microsoft.com/office/drawing/2015/10/21/chartex" xmlns:cx3="http://schemas.microsoft.com/office/drawing/2016/5/9/chartex" xmlns:cx4="http://schemas.microsoft.com/office/drawing/2016/5/10/chartex" xmlns:cx5="http://schemas.microsoft.com/office/drawing/2016/5/11/chartex" xmlns:cx6="http://schemas.microsoft.com/office/drawing/2016/5/12/chartex" xmlns:cx7="http://schemas.microsoft.com/office/drawing/2016/5/13/chartex" xmlns:cx8="http://schemas.microsoft.com/office/drawing/2016/5/14/chartex" xmlns:mc="http://schemas.openxmlformats.org/markup-compatibility/2006" xmlns:aink="http://schemas.microsoft.com/office/drawing/2016/ink" xmlns:am3d="http://schemas.microsoft.com/office/drawing/2017/model3d" xmlns:o="urn:schemas-microsoft-com:office:office" xmlns:r="http://schemas.openxmlformats.org/officeDocument/2006/relationships" xmlns:m="http://schemas.openxmlformats.org/officeDocument/2006/math" xmlns:v="urn:schemas-microsoft-com:vml" xmlns:wp14="http://schemas.microsoft.com/office/word/2010/wordprocessingDrawing" xmlns:wp="http://schemas.openxmlformats.org/drawingml/2006/wordprocessingDrawing" xmlns:w10="urn:schemas-microsoft-com:office:word" xmlns:w="http://schemas.openxmlformats.org/wordprocessingml/2006/main" xmlns:w14="http://schemas.microsoft.com/office/word/2010/wordml" xmlns:w15="http://schemas.microsoft.com/office/word/2012/wordml" xmlns:w16cex="http://schemas.microsoft.com/office/word/2018/wordml/cex" xmlns:w16cid="http://schemas.microsoft.com/office/word/2016/wordml/cid" xmlns:w16="http://schemas.microsoft.com/office/word/2018/wordml" xmlns:w16sdtdh="http://schemas.microsoft.com/office/word/2020/wordml/sdtdatahash" xmlns:w16se="http://schemas.microsoft.com/office/word/2015/wordml/symex" xmlns:wpg="http://schemas.microsoft.com/office/word/2010/wordprocessingGroup" xmlns:wpi="http://schemas.microsoft.com/office/word/2010/wordprocessingInk" xmlns:wne="http://schemas.microsoft.com/office/word/2006/wordml" xmlns:wps="http://schemas.microsoft.com/office/word/2010/wordprocessingShape" mc:Ignorable="w14 w15 w16se w16cid w16 w16cex w16sdtdh wp14">
   <w:body>
+    <w:p>
+      <w:r>
+        <w:t xml:space="preserve">On </w:t>
+      </w:r>
+      <w:proofErr w:type="spellStart"/>
+      <w:r>
+        <w:t>branch</w:t>
+      </w:r>
+      <w:proofErr w:type="spellEnd"/>
+      <w:r>
+        <w:t xml:space="preserve"> master</w:t>
+      </w:r>
+    </w:p>
     <w:p/>
+    <w:p>
+      <w:r>
+        <w:t xml:space="preserve">No </w:t>
+      </w:r>
+      <w:proofErr w:type="spellStart"/>
+      <w:r>
+        <w:t>commits</w:t>
+      </w:r>
+      <w:proofErr w:type="spellEnd"/>
+      <w:r>
+        <w:t xml:space="preserve"> </w:t>
+      </w:r>
+      <w:proofErr w:type="spellStart"/>
+      <w:r>
+        <w:t>yet</w:t>
+      </w:r>
+      <w:proofErr w:type="spellEnd"/>
+    </w:p>
+    <w:p/>
+    <w:p>
+      <w:proofErr w:type="spellStart"/>
+      <w:r>
+        <w:t>Untracked</w:t>
+      </w:r>
+      <w:proofErr w:type="spellEnd"/>
+      <w:r>
+        <w:t xml:space="preserve"> </w:t>
+      </w:r>
+      <w:proofErr w:type="spellStart"/>
+      <w:r>
+        <w:t>files</w:t>
+      </w:r>
+      <w:proofErr w:type="spellEnd"/>
+      <w:r>
+        <w:t>:</w:t>
+      </w:r>
+    </w:p>
+    <w:p>
+      <w:r>
+        <w:t xml:space="preserve">  (use "</w:t>
+      </w:r>
+      <w:proofErr w:type="spellStart"/>
+      <w:r>
+        <w:t>git</w:t>
+      </w:r>
+      <w:proofErr w:type="spellEnd"/>
+      <w:r>
+        <w:t xml:space="preserve"> </w:t>
+      </w:r>
+      <w:proofErr w:type="spellStart"/>
+      <w:r>
+        <w:t>add</w:t>
+      </w:r>
+      <w:proofErr w:type="spellEnd"/>
+      <w:r>
+        <w:t xml:space="preserve"> &lt;</w:t>
+      </w:r>
+      <w:proofErr w:type="spellStart"/>
+      <w:r>
+        <w:t>file</w:t>
+      </w:r>
+      <w:proofErr w:type="spellEnd"/>
+      <w:r>
+        <w:t xml:space="preserve">&gt;..." to </w:t>
+      </w:r>
+      <w:proofErr w:type="spellStart"/>
+      <w:r>
+        <w:t>include</w:t>
+      </w:r>
+      <w:proofErr w:type="spellEnd"/>
+      <w:r>
+        <w:t xml:space="preserve"> in </w:t>
+      </w:r>
+      <w:proofErr w:type="spellStart"/>
+      <w:r>
+        <w:t>what</w:t>
+      </w:r>
+      <w:proofErr w:type="spellEnd"/>
+      <w:r>
+        <w:t xml:space="preserve"> </w:t>
+      </w:r>
+      <w:proofErr w:type="spellStart"/>
+      <w:r>
+        <w:t>will</w:t>
+      </w:r>
+      <w:proofErr w:type="spellEnd"/>
+      <w:r>
+        <w:t xml:space="preserve"> </w:t>
+      </w:r>
+      <w:proofErr w:type="spellStart"/>
+      <w:r>
+        <w:t>be</w:t>
+      </w:r>
+      <w:proofErr w:type="spellEnd"/>
+      <w:r>
+        <w:t xml:space="preserve"> </w:t>
+      </w:r>
+      <w:proofErr w:type="spellStart"/>
+      <w:r>
+        <w:t>committed</w:t>
+      </w:r>
+      <w:proofErr w:type="spellEnd"/>
+      <w:r>
+        <w:t>)</w:t>
+      </w:r>
+    </w:p>
+    <w:p>
+      <w:r>
+        <w:t xml:space="preserve">        README.md</w:t>
+      </w:r>
+    </w:p>
+    <w:p>
+      <w:r>
+        <w:t xml:space="preserve">        dokumentace.docx</w:t>
+      </w:r>
+    </w:p>
+    <w:p>
+      <w:r>
+        <w:t xml:space="preserve">        ~$kumentace.docx</w:t>
+      </w:r>
+    </w:p>
+    <w:p/>
+    <w:p>
+      <w:proofErr w:type="spellStart"/>
+      <w:r>
+        <w:t>nothing</w:t>
+      </w:r>
+      <w:proofErr w:type="spellEnd"/>
+      <w:r>
+        <w:t xml:space="preserve"> </w:t>
+      </w:r>
+      <w:proofErr w:type="spellStart"/>
+      <w:r>
+        <w:t>added</w:t>
+      </w:r>
+      <w:proofErr w:type="spellEnd"/>
+      <w:r>
+        <w:t xml:space="preserve"> to </w:t>
+      </w:r>
+      <w:proofErr w:type="spellStart"/>
+      <w:r>
+        <w:t>commit</w:t>
+      </w:r>
+      <w:proofErr w:type="spellEnd"/>
+      <w:r>
+        <w:t xml:space="preserve"> but </w:t>
+      </w:r>
+      <w:proofErr w:type="spellStart"/>
+      <w:r>
+        <w:t>untracked</w:t>
+      </w:r>
+      <w:proofErr w:type="spellEnd"/>
+      <w:r>
+        <w:t xml:space="preserve"> </w:t>
+      </w:r>
+      <w:proofErr w:type="spellStart"/>
+      <w:r>
+        <w:t>files</w:t>
+      </w:r>
+      <w:proofErr w:type="spellEnd"/>
+      <w:r>
+        <w:t xml:space="preserve"> </w:t>
+      </w:r>
+      <w:proofErr w:type="spellStart"/>
+      <w:r>
+        <w:t>present</w:t>
+      </w:r>
+      <w:proofErr w:type="spellEnd"/>
+      <w:r>
+        <w:t xml:space="preserve"> (use "</w:t>
+      </w:r>
+      <w:proofErr w:type="spellStart"/>
+      <w:r>
+        <w:t>git</w:t>
+      </w:r>
+      <w:proofErr w:type="spellEnd"/>
+      <w:r>
+        <w:t xml:space="preserve"> </w:t>
+      </w:r>
+      <w:proofErr w:type="spellStart"/>
+      <w:r>
+        <w:t>add</w:t>
+      </w:r>
+      <w:proofErr w:type="spellEnd"/>
+      <w:r>
+        <w:t>" to track)</w:t>
+      </w:r>
+    </w:p>
+    <w:p/>
+    <w:p>
+      <w:r>
+        <w:t xml:space="preserve">a8a1a3d (HEAD -&gt; master) První </w:t>
+      </w:r>
+      <w:proofErr w:type="spellStart"/>
+      <w:r>
+        <w:t>commit</w:t>
+      </w:r>
+      <w:proofErr w:type="spellEnd"/>
+      <w:r>
+        <w:t xml:space="preserve"> projektu</w:t>
+      </w:r>
+    </w:p>
+    <w:p/>
+    <w:p>
+      <w:proofErr w:type="spellStart"/>
+      <w:r>
+        <w:t>git</w:t>
+      </w:r>
+      <w:proofErr w:type="spellEnd"/>
+      <w:r>
+        <w:t xml:space="preserve"> </w:t>
+      </w:r>
+      <w:proofErr w:type="spellStart"/>
+      <w:r>
+        <w:t>remote</w:t>
+      </w:r>
+      <w:proofErr w:type="spellEnd"/>
+      <w:r>
+        <w:t xml:space="preserve"> </w:t>
+      </w:r>
+      <w:proofErr w:type="spellStart"/>
+      <w:r>
+        <w:t>add</w:t>
+      </w:r>
+      <w:proofErr w:type="spellEnd"/>
+      <w:r>
+        <w:t xml:space="preserve"> </w:t>
+      </w:r>
+      <w:proofErr w:type="spellStart"/>
+      <w:r>
+        <w:t>origin</w:t>
+      </w:r>
+      <w:proofErr w:type="spellEnd"/>
+      <w:r>
+        <w:t xml:space="preserve"> https://github.com/uzivatelske-jmeno/ukol-git.git</w:t>
+      </w:r>
+    </w:p>
+    <w:p>
+      <w:proofErr w:type="spellStart"/>
+      <w:r>
+        <w:t>git</w:t>
+      </w:r>
+      <w:proofErr w:type="spellEnd"/>
+      <w:r>
+        <w:t xml:space="preserve"> </w:t>
+      </w:r>
+      <w:proofErr w:type="spellStart"/>
+      <w:proofErr w:type="gramStart"/>
+      <w:r>
+        <w:t>branch</w:t>
+      </w:r>
+      <w:proofErr w:type="spellEnd"/>
+      <w:r>
+        <w:t xml:space="preserve"> -M</w:t>
+      </w:r>
+      <w:proofErr w:type="gramEnd"/>
+      <w:r>
+        <w:t xml:space="preserve"> </w:t>
+      </w:r>
+      <w:proofErr w:type="spellStart"/>
+      <w:r>
+        <w:t>main</w:t>
+      </w:r>
+      <w:proofErr w:type="spellEnd"/>
+    </w:p>
+    <w:p>
+      <w:proofErr w:type="spellStart"/>
+      <w:r>
+        <w:t>git</w:t>
+      </w:r>
+      <w:proofErr w:type="spellEnd"/>
+      <w:r>
+        <w:t xml:space="preserve"> </w:t>
+      </w:r>
+      <w:proofErr w:type="spellStart"/>
+      <w:proofErr w:type="gramStart"/>
+      <w:r>
+        <w:t>push</w:t>
+      </w:r>
+      <w:proofErr w:type="spellEnd"/>
+      <w:r>
+        <w:t xml:space="preserve"> -u</w:t>
+      </w:r>
+      <w:proofErr w:type="gramEnd"/>
+      <w:r>
+        <w:t xml:space="preserve"> </w:t>
+      </w:r>
+      <w:proofErr w:type="spellStart"/>
+      <w:r>
+        <w:t>origin</w:t>
+      </w:r>
+      <w:proofErr w:type="spellEnd"/>
+      <w:r>
+        <w:t xml:space="preserve"> </w:t>
+      </w:r>
+      <w:proofErr w:type="spellStart"/>
+      <w:r>
+        <w:t>main</w:t>
+      </w:r>
+      <w:proofErr w:type="spellEnd"/>
+    </w:p>
+    <w:p/>
+    <w:p>
+      <w:proofErr w:type="spellStart"/>
+      <w:r>
+        <w:t>Enumerating</w:t>
+      </w:r>
+      <w:proofErr w:type="spellEnd"/>
+      <w:r>
+        <w:t xml:space="preserve"> </w:t>
+      </w:r>
+      <w:proofErr w:type="spellStart"/>
+      <w:r>
+        <w:t>objects</w:t>
+      </w:r>
+      <w:proofErr w:type="spellEnd"/>
+      <w:r>
+        <w:t>: 4, done.</w:t>
+      </w:r>
+    </w:p>
+    <w:p>
+      <w:proofErr w:type="spellStart"/>
+      <w:r>
+        <w:t>Counting</w:t>
+      </w:r>
+      <w:proofErr w:type="spellEnd"/>
+      <w:r>
+        <w:t xml:space="preserve"> </w:t>
+      </w:r>
+      <w:proofErr w:type="spellStart"/>
+      <w:r>
+        <w:t>objects</w:t>
+      </w:r>
+      <w:proofErr w:type="spellEnd"/>
+      <w:r>
+        <w:t xml:space="preserve">: </w:t>
+      </w:r>
+      <w:proofErr w:type="gramStart"/>
+      <w:r>
+        <w:t>100%</w:t>
+      </w:r>
+      <w:proofErr w:type="gramEnd"/>
+      <w:r>
+        <w:t xml:space="preserve"> (4/4), done.</w:t>
+      </w:r>
+    </w:p>
+    <w:p>
+      <w:r>
+        <w:t xml:space="preserve">Delta </w:t>
+      </w:r>
+      <w:proofErr w:type="spellStart"/>
+      <w:r>
+        <w:t>compression</w:t>
+      </w:r>
+      <w:proofErr w:type="spellEnd"/>
+      <w:r>
+        <w:t xml:space="preserve"> </w:t>
+      </w:r>
+      <w:proofErr w:type="spellStart"/>
+      <w:r>
+        <w:t>using</w:t>
+      </w:r>
+      <w:proofErr w:type="spellEnd"/>
+      <w:r>
+        <w:t xml:space="preserve"> up to 2 </w:t>
+      </w:r>
+      <w:proofErr w:type="spellStart"/>
+      <w:r>
+        <w:t>threads</w:t>
+      </w:r>
+      <w:proofErr w:type="spellEnd"/>
+    </w:p>
+    <w:p>
+      <w:proofErr w:type="spellStart"/>
+      <w:r>
+        <w:t>Compressing</w:t>
+      </w:r>
+      <w:proofErr w:type="spellEnd"/>
+      <w:r>
+        <w:t xml:space="preserve"> </w:t>
+      </w:r>
+      <w:proofErr w:type="spellStart"/>
+      <w:r>
+        <w:t>objects</w:t>
+      </w:r>
+      <w:proofErr w:type="spellEnd"/>
+      <w:r>
+        <w:t xml:space="preserve">: </w:t>
+      </w:r>
+      <w:proofErr w:type="gramStart"/>
+      <w:r>
+        <w:t>100%</w:t>
+      </w:r>
+      <w:proofErr w:type="gramEnd"/>
+      <w:r>
+        <w:t xml:space="preserve"> (3/3), done.</w:t>
+      </w:r>
+    </w:p>
+    <w:p>
+      <w:proofErr w:type="spellStart"/>
+      <w:r>
+        <w:t>Writing</w:t>
+      </w:r>
+      <w:proofErr w:type="spellEnd"/>
+      <w:r>
+        <w:t xml:space="preserve"> </w:t>
+      </w:r>
+      <w:proofErr w:type="spellStart"/>
+      <w:r>
+        <w:t>objects</w:t>
+      </w:r>
+      <w:proofErr w:type="spellEnd"/>
+      <w:r>
+        <w:t xml:space="preserve">: </w:t>
+      </w:r>
+      <w:proofErr w:type="gramStart"/>
+      <w:r>
+        <w:t>100%</w:t>
+      </w:r>
+      <w:proofErr w:type="gramEnd"/>
+      <w:r>
+        <w:t xml:space="preserve"> (4/4), 9.32 </w:t>
+      </w:r>
+      <w:proofErr w:type="spellStart"/>
+      <w:r>
+        <w:t>KiB</w:t>
+      </w:r>
+      <w:proofErr w:type="spellEnd"/>
+      <w:r>
+        <w:t xml:space="preserve"> | 1.33 </w:t>
+      </w:r>
+      <w:proofErr w:type="spellStart"/>
+      <w:r>
+        <w:t>MiB</w:t>
+      </w:r>
+      <w:proofErr w:type="spellEnd"/>
+      <w:r>
+        <w:t>/s, done.</w:t>
+      </w:r>
+    </w:p>
+    <w:p>
+      <w:proofErr w:type="spellStart"/>
+      <w:r>
+        <w:t>Total</w:t>
+      </w:r>
+      <w:proofErr w:type="spellEnd"/>
+      <w:r>
+        <w:t xml:space="preserve"> 4 (delta 0), </w:t>
+      </w:r>
+      <w:proofErr w:type="spellStart"/>
+      <w:r>
+        <w:t>reused</w:t>
+      </w:r>
+      <w:proofErr w:type="spellEnd"/>
+      <w:r>
+        <w:t xml:space="preserve"> 0 (delta 0), </w:t>
+      </w:r>
+      <w:proofErr w:type="spellStart"/>
+      <w:r>
+        <w:t>pack-reused</w:t>
+      </w:r>
+      <w:proofErr w:type="spellEnd"/>
+      <w:r>
+        <w:t xml:space="preserve"> 0 (</w:t>
+      </w:r>
+      <w:proofErr w:type="spellStart"/>
+      <w:r>
+        <w:t>from</w:t>
+      </w:r>
+      <w:proofErr w:type="spellEnd"/>
+      <w:r>
+        <w:t xml:space="preserve"> 0)</w:t>
+      </w:r>
+    </w:p>
+    <w:p>
+      <w:r>
+        <w:t>To https://github.com/Dan1iik/ukol-git.git</w:t>
+      </w:r>
+    </w:p>
+    <w:p>
+      <w:r>
+        <w:t xml:space="preserve"> * [</w:t>
+      </w:r>
+      <w:proofErr w:type="spellStart"/>
+      <w:r>
+        <w:t>new</w:t>
+      </w:r>
+      <w:proofErr w:type="spellEnd"/>
+      <w:r>
+        <w:t xml:space="preserve"> </w:t>
+      </w:r>
+      <w:proofErr w:type="spellStart"/>
+      <w:proofErr w:type="gramStart"/>
+      <w:r>
+        <w:t>branch</w:t>
+      </w:r>
+      <w:proofErr w:type="spellEnd"/>
+      <w:r>
+        <w:t xml:space="preserve">]   </w:t>
+      </w:r>
+      <w:proofErr w:type="gramEnd"/>
+      <w:r>
+        <w:t xml:space="preserve">   </w:t>
+      </w:r>
+      <w:proofErr w:type="spellStart"/>
+      <w:r>
+        <w:t>main</w:t>
+      </w:r>
+      <w:proofErr w:type="spellEnd"/>
+      <w:r>
+        <w:t xml:space="preserve"> -&gt; </w:t>
+      </w:r>
+      <w:proofErr w:type="spellStart"/>
+      <w:r>
+        <w:t>main</w:t>
+      </w:r>
+      <w:proofErr w:type="spellEnd"/>
+    </w:p>
+    <w:p>
+      <w:proofErr w:type="spellStart"/>
+      <w:r>
+        <w:t>branch</w:t>
+      </w:r>
+      <w:proofErr w:type="spellEnd"/>
+      <w:r>
+        <w:t xml:space="preserve"> '</w:t>
+      </w:r>
+      <w:proofErr w:type="spellStart"/>
+      <w:r>
+        <w:t>main</w:t>
+      </w:r>
+      <w:proofErr w:type="spellEnd"/>
+      <w:r>
+        <w:t>' set up to track '</w:t>
+      </w:r>
+      <w:proofErr w:type="spellStart"/>
+      <w:r>
+        <w:t>origin</w:t>
+      </w:r>
+      <w:proofErr w:type="spellEnd"/>
+      <w:r>
+        <w:t>/</w:t>
+      </w:r>
+      <w:proofErr w:type="spellStart"/>
+      <w:r>
+        <w:t>main</w:t>
+      </w:r>
+      <w:proofErr w:type="spellEnd"/>
+      <w:r>
+        <w:t>'.</w:t>
+      </w:r>
+    </w:p>
+    <w:p/>
+    <w:p>
+      <w:r>
+        <w:t>https://github.com/Dan1iik/ukol-git.git</w:t>
+      </w:r>
+    </w:p>
     <w:sectPr>
       <w:pgSz w:w="11906" w:h="16838"/>
       <w:pgMar w:top="1417" w:right="1417" w:bottom="1417" w:left="1417" w:header="708" w:footer="708" w:gutter="0"/>

</xml_diff>